<commit_message>
relatorio do banco de dados atualizado
</commit_message>
<xml_diff>
--- a/BackEnd/DER/Relatorio Banco de Dados.docx
+++ b/BackEnd/DER/Relatorio Banco de Dados.docx
@@ -42,7 +42,6 @@
     <w:p>
       <w:pPr>
         <w:rPr>
-          <w:b w:val="1"/>
           <w:color w:val="0000ff"/>
           <w:highlight w:val="yellow"/>
         </w:rPr>
@@ -54,19 +53,6 @@
         </w:rPr>
         <w:t xml:space="preserve">Integrantes do Projeto Integrador :</w:t>
       </w:r>
-      <w:r>
-        <w:rPr>
-          <w:rtl w:val="0"/>
-        </w:rPr>
-      </w:r>
-    </w:p>
-    <w:p>
-      <w:pPr>
-        <w:rPr>
-          <w:color w:val="0000ff"/>
-          <w:highlight w:val="yellow"/>
-        </w:rPr>
-      </w:pPr>
       <w:r>
         <w:rPr>
           <w:rtl w:val="0"/>
@@ -86,13 +72,16 @@
     </w:p>
     <w:p>
       <w:pPr>
-        <w:rPr/>
+        <w:rPr>
+          <w:color w:val="cccccc"/>
+        </w:rPr>
       </w:pPr>
       <w:r>
         <w:rPr>
+          <w:color w:val="cccccc"/>
           <w:rtl w:val="0"/>
         </w:rPr>
-        <w:t xml:space="preserve">Douglas Pereira da Silva</w:t>
+        <w:t xml:space="preserve">//Douglas Pereira da Silva</w:t>
       </w:r>
     </w:p>
     <w:p>
@@ -1244,7 +1233,32 @@
               <w:rPr>
                 <w:rtl w:val="0"/>
               </w:rPr>
-              <w:t xml:space="preserve">varchar(255)</w:t>
+              <w:t xml:space="preserve">varchar(255)(min = 3, max 30)</w:t>
+            </w:r>
+          </w:p>
+          <w:p>
+            <w:pPr>
+              <w:keepNext w:val="0"/>
+              <w:keepLines w:val="0"/>
+              <w:widowControl w:val="0"/>
+              <w:pBdr>
+                <w:top w:space="0" w:sz="0" w:val="nil"/>
+                <w:left w:space="0" w:sz="0" w:val="nil"/>
+                <w:bottom w:space="0" w:sz="0" w:val="nil"/>
+                <w:right w:space="0" w:sz="0" w:val="nil"/>
+                <w:between w:space="0" w:sz="0" w:val="nil"/>
+              </w:pBdr>
+              <w:shd w:fill="auto" w:val="clear"/>
+              <w:spacing w:after="0" w:before="0" w:line="240" w:lineRule="auto"/>
+              <w:ind w:left="0" w:right="0" w:firstLine="0"/>
+              <w:jc w:val="left"/>
+              <w:rPr/>
+            </w:pPr>
+            <w:r>
+              <w:rPr>
+                <w:rtl w:val="0"/>
+              </w:rPr>
+              <w:t xml:space="preserve">notnull</w:t>
             </w:r>
           </w:p>
         </w:tc>
@@ -1360,6 +1374,31 @@
               <w:t xml:space="preserve">Integer</w:t>
             </w:r>
           </w:p>
+          <w:p>
+            <w:pPr>
+              <w:keepNext w:val="0"/>
+              <w:keepLines w:val="0"/>
+              <w:widowControl w:val="0"/>
+              <w:pBdr>
+                <w:top w:space="0" w:sz="0" w:val="nil"/>
+                <w:left w:space="0" w:sz="0" w:val="nil"/>
+                <w:bottom w:space="0" w:sz="0" w:val="nil"/>
+                <w:right w:space="0" w:sz="0" w:val="nil"/>
+                <w:between w:space="0" w:sz="0" w:val="nil"/>
+              </w:pBdr>
+              <w:shd w:fill="auto" w:val="clear"/>
+              <w:spacing w:after="0" w:before="0" w:line="240" w:lineRule="auto"/>
+              <w:ind w:left="0" w:right="0" w:firstLine="0"/>
+              <w:jc w:val="left"/>
+              <w:rPr/>
+            </w:pPr>
+            <w:r>
+              <w:rPr>
+                <w:rtl w:val="0"/>
+              </w:rPr>
+              <w:t xml:space="preserve">notnull</w:t>
+            </w:r>
+          </w:p>
         </w:tc>
         <w:tc>
           <w:tcPr>
@@ -1470,7 +1509,32 @@
               <w:rPr>
                 <w:rtl w:val="0"/>
               </w:rPr>
-              <w:t xml:space="preserve">float</w:t>
+              <w:t xml:space="preserve">double</w:t>
+            </w:r>
+          </w:p>
+          <w:p>
+            <w:pPr>
+              <w:keepNext w:val="0"/>
+              <w:keepLines w:val="0"/>
+              <w:widowControl w:val="0"/>
+              <w:pBdr>
+                <w:top w:space="0" w:sz="0" w:val="nil"/>
+                <w:left w:space="0" w:sz="0" w:val="nil"/>
+                <w:bottom w:space="0" w:sz="0" w:val="nil"/>
+                <w:right w:space="0" w:sz="0" w:val="nil"/>
+                <w:between w:space="0" w:sz="0" w:val="nil"/>
+              </w:pBdr>
+              <w:shd w:fill="auto" w:val="clear"/>
+              <w:spacing w:after="0" w:before="0" w:line="240" w:lineRule="auto"/>
+              <w:ind w:left="0" w:right="0" w:firstLine="0"/>
+              <w:jc w:val="left"/>
+              <w:rPr/>
+            </w:pPr>
+            <w:r>
+              <w:rPr>
+                <w:rtl w:val="0"/>
+              </w:rPr>
+              <w:t xml:space="preserve">notnull</w:t>
             </w:r>
           </w:p>
         </w:tc>
@@ -1546,44 +1610,69 @@
               <w:rPr>
                 <w:rtl w:val="0"/>
               </w:rPr>
-              <w:t xml:space="preserve">valor</w:t>
-            </w:r>
-          </w:p>
-        </w:tc>
-        <w:tc>
-          <w:tcPr>
-            <w:shd w:fill="auto" w:val="clear"/>
-            <w:tcMar>
-              <w:top w:w="100.0" w:type="dxa"/>
-              <w:left w:w="100.0" w:type="dxa"/>
-              <w:bottom w:w="100.0" w:type="dxa"/>
-              <w:right w:w="100.0" w:type="dxa"/>
-            </w:tcMar>
-            <w:vAlign w:val="top"/>
-          </w:tcPr>
-          <w:p>
-            <w:pPr>
-              <w:keepNext w:val="0"/>
-              <w:keepLines w:val="0"/>
-              <w:widowControl w:val="0"/>
-              <w:pBdr>
-                <w:top w:space="0" w:sz="0" w:val="nil"/>
-                <w:left w:space="0" w:sz="0" w:val="nil"/>
-                <w:bottom w:space="0" w:sz="0" w:val="nil"/>
-                <w:right w:space="0" w:sz="0" w:val="nil"/>
-                <w:between w:space="0" w:sz="0" w:val="nil"/>
-              </w:pBdr>
-              <w:shd w:fill="auto" w:val="clear"/>
-              <w:spacing w:after="0" w:before="0" w:line="240" w:lineRule="auto"/>
-              <w:ind w:left="0" w:right="0" w:firstLine="0"/>
-              <w:jc w:val="left"/>
-              <w:rPr/>
-            </w:pPr>
-            <w:r>
-              <w:rPr>
-                <w:rtl w:val="0"/>
-              </w:rPr>
-              <w:t xml:space="preserve">decimal</w:t>
+              <w:t xml:space="preserve">preco</w:t>
+            </w:r>
+          </w:p>
+        </w:tc>
+        <w:tc>
+          <w:tcPr>
+            <w:shd w:fill="auto" w:val="clear"/>
+            <w:tcMar>
+              <w:top w:w="100.0" w:type="dxa"/>
+              <w:left w:w="100.0" w:type="dxa"/>
+              <w:bottom w:w="100.0" w:type="dxa"/>
+              <w:right w:w="100.0" w:type="dxa"/>
+            </w:tcMar>
+            <w:vAlign w:val="top"/>
+          </w:tcPr>
+          <w:p>
+            <w:pPr>
+              <w:keepNext w:val="0"/>
+              <w:keepLines w:val="0"/>
+              <w:widowControl w:val="0"/>
+              <w:pBdr>
+                <w:top w:space="0" w:sz="0" w:val="nil"/>
+                <w:left w:space="0" w:sz="0" w:val="nil"/>
+                <w:bottom w:space="0" w:sz="0" w:val="nil"/>
+                <w:right w:space="0" w:sz="0" w:val="nil"/>
+                <w:between w:space="0" w:sz="0" w:val="nil"/>
+              </w:pBdr>
+              <w:shd w:fill="auto" w:val="clear"/>
+              <w:spacing w:after="0" w:before="0" w:line="240" w:lineRule="auto"/>
+              <w:ind w:left="0" w:right="0" w:firstLine="0"/>
+              <w:jc w:val="left"/>
+              <w:rPr/>
+            </w:pPr>
+            <w:r>
+              <w:rPr>
+                <w:rtl w:val="0"/>
+              </w:rPr>
+              <w:t xml:space="preserve">double</w:t>
+            </w:r>
+          </w:p>
+          <w:p>
+            <w:pPr>
+              <w:keepNext w:val="0"/>
+              <w:keepLines w:val="0"/>
+              <w:widowControl w:val="0"/>
+              <w:pBdr>
+                <w:top w:space="0" w:sz="0" w:val="nil"/>
+                <w:left w:space="0" w:sz="0" w:val="nil"/>
+                <w:bottom w:space="0" w:sz="0" w:val="nil"/>
+                <w:right w:space="0" w:sz="0" w:val="nil"/>
+                <w:between w:space="0" w:sz="0" w:val="nil"/>
+              </w:pBdr>
+              <w:shd w:fill="auto" w:val="clear"/>
+              <w:spacing w:after="0" w:before="0" w:line="240" w:lineRule="auto"/>
+              <w:ind w:left="0" w:right="0" w:firstLine="0"/>
+              <w:jc w:val="left"/>
+              <w:rPr/>
+            </w:pPr>
+            <w:r>
+              <w:rPr>
+                <w:rtl w:val="0"/>
+              </w:rPr>
+              <w:t xml:space="preserve">notnull</w:t>
             </w:r>
           </w:p>
         </w:tc>
@@ -1892,6 +1981,31 @@
               <w:t xml:space="preserve">Integer</w:t>
             </w:r>
           </w:p>
+          <w:p>
+            <w:pPr>
+              <w:keepNext w:val="0"/>
+              <w:keepLines w:val="0"/>
+              <w:widowControl w:val="0"/>
+              <w:pBdr>
+                <w:top w:space="0" w:sz="0" w:val="nil"/>
+                <w:left w:space="0" w:sz="0" w:val="nil"/>
+                <w:bottom w:space="0" w:sz="0" w:val="nil"/>
+                <w:right w:space="0" w:sz="0" w:val="nil"/>
+                <w:between w:space="0" w:sz="0" w:val="nil"/>
+              </w:pBdr>
+              <w:shd w:fill="auto" w:val="clear"/>
+              <w:spacing w:after="0" w:before="0" w:line="240" w:lineRule="auto"/>
+              <w:ind w:left="0" w:right="0" w:firstLine="0"/>
+              <w:jc w:val="left"/>
+              <w:rPr/>
+            </w:pPr>
+            <w:r>
+              <w:rPr>
+                <w:rtl w:val="0"/>
+              </w:rPr>
+              <w:t xml:space="preserve">autoincrement</w:t>
+            </w:r>
+          </w:p>
         </w:tc>
         <w:tc>
           <w:tcPr>
@@ -1974,7 +2088,7 @@
               <w:rPr>
                 <w:rtl w:val="0"/>
               </w:rPr>
-              <w:t xml:space="preserve">outros</w:t>
+              <w:t xml:space="preserve">nome</w:t>
             </w:r>
           </w:p>
         </w:tc>
@@ -1993,57 +2107,63 @@
             <w:pPr>
               <w:widowControl w:val="0"/>
               <w:spacing w:line="240" w:lineRule="auto"/>
-              <w:rPr>
-                <w:b w:val="1"/>
-              </w:rPr>
-            </w:pPr>
-            <w:r>
-              <w:rPr>
-                <w:rtl w:val="0"/>
-              </w:rPr>
-              <w:t xml:space="preserve">varchar(255)</w:t>
-            </w:r>
-            <w:r>
-              <w:rPr>
-                <w:rtl w:val="0"/>
-              </w:rPr>
-            </w:r>
-          </w:p>
-        </w:tc>
-        <w:tc>
-          <w:tcPr>
-            <w:shd w:fill="auto" w:val="clear"/>
-            <w:tcMar>
-              <w:top w:w="100.0" w:type="dxa"/>
-              <w:left w:w="100.0" w:type="dxa"/>
-              <w:bottom w:w="100.0" w:type="dxa"/>
-              <w:right w:w="100.0" w:type="dxa"/>
-            </w:tcMar>
-            <w:vAlign w:val="top"/>
-          </w:tcPr>
-          <w:p>
-            <w:pPr>
-              <w:keepNext w:val="0"/>
-              <w:keepLines w:val="0"/>
-              <w:widowControl w:val="0"/>
-              <w:pBdr>
-                <w:top w:space="0" w:sz="0" w:val="nil"/>
-                <w:left w:space="0" w:sz="0" w:val="nil"/>
-                <w:bottom w:space="0" w:sz="0" w:val="nil"/>
-                <w:right w:space="0" w:sz="0" w:val="nil"/>
-                <w:between w:space="0" w:sz="0" w:val="nil"/>
-              </w:pBdr>
-              <w:shd w:fill="auto" w:val="clear"/>
-              <w:spacing w:after="0" w:before="0" w:line="240" w:lineRule="auto"/>
-              <w:ind w:left="0" w:right="0" w:firstLine="0"/>
-              <w:jc w:val="left"/>
-              <w:rPr/>
-            </w:pPr>
-            <w:r>
-              <w:rPr>
-                <w:rtl w:val="0"/>
-              </w:rPr>
-              <w:t xml:space="preserve">Nessa categoria, o produto/vendedor, poderá colocar insumos/ferramentas que facilitam ou que auxiliam e tem relacionamento com o plantio de legumes/verdura frutas.</w:t>
+              <w:rPr/>
+            </w:pPr>
+            <w:r>
+              <w:rPr>
+                <w:rtl w:val="0"/>
+              </w:rPr>
+              <w:t xml:space="preserve">varchar(min = 3, max = 30)</w:t>
+            </w:r>
+          </w:p>
+          <w:p>
+            <w:pPr>
+              <w:widowControl w:val="0"/>
+              <w:spacing w:line="240" w:lineRule="auto"/>
+              <w:rPr/>
+            </w:pPr>
+            <w:r>
+              <w:rPr>
+                <w:rtl w:val="0"/>
+              </w:rPr>
+              <w:t xml:space="preserve">notnull</w:t>
+            </w:r>
+          </w:p>
+        </w:tc>
+        <w:tc>
+          <w:tcPr>
+            <w:shd w:fill="auto" w:val="clear"/>
+            <w:tcMar>
+              <w:top w:w="100.0" w:type="dxa"/>
+              <w:left w:w="100.0" w:type="dxa"/>
+              <w:bottom w:w="100.0" w:type="dxa"/>
+              <w:right w:w="100.0" w:type="dxa"/>
+            </w:tcMar>
+            <w:vAlign w:val="top"/>
+          </w:tcPr>
+          <w:p>
+            <w:pPr>
+              <w:keepNext w:val="0"/>
+              <w:keepLines w:val="0"/>
+              <w:widowControl w:val="0"/>
+              <w:pBdr>
+                <w:top w:space="0" w:sz="0" w:val="nil"/>
+                <w:left w:space="0" w:sz="0" w:val="nil"/>
+                <w:bottom w:space="0" w:sz="0" w:val="nil"/>
+                <w:right w:space="0" w:sz="0" w:val="nil"/>
+                <w:between w:space="0" w:sz="0" w:val="nil"/>
+              </w:pBdr>
+              <w:shd w:fill="auto" w:val="clear"/>
+              <w:spacing w:after="0" w:before="0" w:line="240" w:lineRule="auto"/>
+              <w:ind w:left="0" w:right="0" w:firstLine="0"/>
+              <w:jc w:val="left"/>
+              <w:rPr/>
+            </w:pPr>
+            <w:r>
+              <w:rPr>
+                <w:rtl w:val="0"/>
+              </w:rPr>
+              <w:t xml:space="preserve">Nós (PROGRAMADORES) iremos construir as categorias e o usuário irá selecionar a que se adequar melhor.</w:t>
             </w:r>
           </w:p>
         </w:tc>
@@ -2062,96 +2182,78 @@
           </w:tcPr>
           <w:p>
             <w:pPr>
-              <w:keepNext w:val="0"/>
-              <w:keepLines w:val="0"/>
-              <w:widowControl w:val="0"/>
-              <w:pBdr>
-                <w:top w:space="0" w:sz="0" w:val="nil"/>
-                <w:left w:space="0" w:sz="0" w:val="nil"/>
-                <w:bottom w:space="0" w:sz="0" w:val="nil"/>
-                <w:right w:space="0" w:sz="0" w:val="nil"/>
-                <w:between w:space="0" w:sz="0" w:val="nil"/>
-              </w:pBdr>
-              <w:shd w:fill="auto" w:val="clear"/>
-              <w:spacing w:after="0" w:before="0" w:line="240" w:lineRule="auto"/>
-              <w:ind w:left="0" w:right="0" w:firstLine="0"/>
-              <w:jc w:val="left"/>
-              <w:rPr/>
-            </w:pPr>
-            <w:r>
-              <w:rPr>
-                <w:rtl w:val="0"/>
-              </w:rPr>
-              <w:t xml:space="preserve">legumes</w:t>
-            </w:r>
-          </w:p>
-        </w:tc>
-        <w:tc>
-          <w:tcPr>
-            <w:shd w:fill="auto" w:val="clear"/>
-            <w:tcMar>
-              <w:top w:w="100.0" w:type="dxa"/>
-              <w:left w:w="100.0" w:type="dxa"/>
-              <w:bottom w:w="100.0" w:type="dxa"/>
-              <w:right w:w="100.0" w:type="dxa"/>
-            </w:tcMar>
-            <w:vAlign w:val="top"/>
-          </w:tcPr>
-          <w:p>
-            <w:pPr>
               <w:widowControl w:val="0"/>
               <w:spacing w:line="240" w:lineRule="auto"/>
-              <w:rPr>
-                <w:b w:val="1"/>
-              </w:rPr>
-            </w:pPr>
-            <w:r>
-              <w:rPr>
-                <w:rtl w:val="0"/>
-              </w:rPr>
-              <w:t xml:space="preserve">varchar(255)</w:t>
-            </w:r>
-            <w:r>
-              <w:rPr>
-                <w:rtl w:val="0"/>
-              </w:rPr>
-            </w:r>
-          </w:p>
-        </w:tc>
-        <w:tc>
-          <w:tcPr>
-            <w:shd w:fill="auto" w:val="clear"/>
-            <w:tcMar>
-              <w:top w:w="100.0" w:type="dxa"/>
-              <w:left w:w="100.0" w:type="dxa"/>
-              <w:bottom w:w="100.0" w:type="dxa"/>
-              <w:right w:w="100.0" w:type="dxa"/>
-            </w:tcMar>
-            <w:vAlign w:val="top"/>
-          </w:tcPr>
-          <w:p>
-            <w:pPr>
-              <w:keepNext w:val="0"/>
-              <w:keepLines w:val="0"/>
-              <w:widowControl w:val="0"/>
-              <w:pBdr>
-                <w:top w:space="0" w:sz="0" w:val="nil"/>
-                <w:left w:space="0" w:sz="0" w:val="nil"/>
-                <w:bottom w:space="0" w:sz="0" w:val="nil"/>
-                <w:right w:space="0" w:sz="0" w:val="nil"/>
-                <w:between w:space="0" w:sz="0" w:val="nil"/>
-              </w:pBdr>
-              <w:shd w:fill="auto" w:val="clear"/>
-              <w:spacing w:after="0" w:before="0" w:line="240" w:lineRule="auto"/>
-              <w:ind w:left="0" w:right="0" w:firstLine="0"/>
-              <w:jc w:val="left"/>
-              <w:rPr/>
-            </w:pPr>
-            <w:r>
-              <w:rPr>
-                <w:rtl w:val="0"/>
-              </w:rPr>
-              <w:t xml:space="preserve">O usuário irá informar o nome do legume que irá anunciar, facilitando assim, a busca do comprador para o produto.</w:t>
+              <w:rPr/>
+            </w:pPr>
+            <w:r>
+              <w:rPr>
+                <w:rtl w:val="0"/>
+              </w:rPr>
+              <w:t xml:space="preserve">descricao</w:t>
+            </w:r>
+          </w:p>
+        </w:tc>
+        <w:tc>
+          <w:tcPr>
+            <w:shd w:fill="auto" w:val="clear"/>
+            <w:tcMar>
+              <w:top w:w="100.0" w:type="dxa"/>
+              <w:left w:w="100.0" w:type="dxa"/>
+              <w:bottom w:w="100.0" w:type="dxa"/>
+              <w:right w:w="100.0" w:type="dxa"/>
+            </w:tcMar>
+            <w:vAlign w:val="top"/>
+          </w:tcPr>
+          <w:p>
+            <w:pPr>
+              <w:widowControl w:val="0"/>
+              <w:spacing w:line="240" w:lineRule="auto"/>
+              <w:rPr/>
+            </w:pPr>
+            <w:r>
+              <w:rPr>
+                <w:rtl w:val="0"/>
+              </w:rPr>
+              <w:t xml:space="preserve">varchar(255)(min = 3, max = 30)</w:t>
+            </w:r>
+          </w:p>
+          <w:p>
+            <w:pPr>
+              <w:widowControl w:val="0"/>
+              <w:spacing w:line="240" w:lineRule="auto"/>
+              <w:rPr/>
+            </w:pPr>
+            <w:r>
+              <w:rPr>
+                <w:rtl w:val="0"/>
+              </w:rPr>
+              <w:t xml:space="preserve">notnull</w:t>
+            </w:r>
+          </w:p>
+        </w:tc>
+        <w:tc>
+          <w:tcPr>
+            <w:shd w:fill="auto" w:val="clear"/>
+            <w:tcMar>
+              <w:top w:w="100.0" w:type="dxa"/>
+              <w:left w:w="100.0" w:type="dxa"/>
+              <w:bottom w:w="100.0" w:type="dxa"/>
+              <w:right w:w="100.0" w:type="dxa"/>
+            </w:tcMar>
+            <w:vAlign w:val="top"/>
+          </w:tcPr>
+          <w:p>
+            <w:pPr>
+              <w:widowControl w:val="0"/>
+              <w:spacing w:line="240" w:lineRule="auto"/>
+              <w:rPr/>
+            </w:pPr>
+            <w:r>
+              <w:rPr>
+                <w:rtl w:val="0"/>
+              </w:rPr>
+              <w:t xml:space="preserve">Aqui iremos realizar a descrição detalhada dos produtos que se localizam em cada categoria</w:t>
             </w:r>
           </w:p>
         </w:tc>
@@ -2190,7 +2292,7 @@
               <w:rPr>
                 <w:rtl w:val="0"/>
               </w:rPr>
-              <w:t xml:space="preserve">frutas</w:t>
+              <w:t xml:space="preserve">Imagem</w:t>
             </w:r>
           </w:p>
         </w:tc>
@@ -2254,7 +2356,7 @@
               <w:rPr>
                 <w:rtl w:val="0"/>
               </w:rPr>
-              <w:t xml:space="preserve">O usuário irá informar o nome da fruta que irá anunciar, facilitando assim, a busca do comprador para o produto.</w:t>
+              <w:t xml:space="preserve">Nós vamos colocar a imagem que está relacionada com a categoria</w:t>
             </w:r>
             <w:r>
               <w:rPr>

</xml_diff>